<commit_message>
Documentation And Event System Setup
Added quite a bit of documentation to mainly navigation classes, and
reorganized the EPS class functions.  Implemented the navigation event
classes.  Added the HeadingSystem object for future use/implementation,
as well as some other minor changes.
</commit_message>
<xml_diff>
--- a/doc/Team4324/Class Definitions/autonomous/navigation/Navigation.docx
+++ b/doc/Team4324/Class Definitions/autonomous/navigation/Navigation.docx
@@ -297,8 +297,13 @@
         </w:numPr>
         <w:spacing w:line="240" w:lineRule="auto"/>
       </w:pPr>
-      <w:r>
-        <w:t>Eamonn R</w:t>
+      <w:proofErr w:type="spellStart"/>
+      <w:r>
+        <w:t>Eamonn</w:t>
+      </w:r>
+      <w:proofErr w:type="spellEnd"/>
+      <w:r>
+        <w:t xml:space="preserve"> R</w:t>
       </w:r>
     </w:p>
     <w:p>
@@ -312,7 +317,7 @@
         <w:spacing w:line="240" w:lineRule="auto"/>
       </w:pPr>
       <w:r>
-        <w:t>???</w:t>
+        <w:t>Bryan B</w:t>
       </w:r>
     </w:p>
     <w:p>
@@ -406,8 +411,143 @@
           <w:sz w:val="24"/>
           <w:szCs w:val="24"/>
         </w:rPr>
-        <w:t>None, no required general initialization</w:t>
-      </w:r>
+        <w:t>(1 argument)</w:t>
+      </w:r>
+    </w:p>
+    <w:p>
+      <w:pPr>
+        <w:widowControl w:val="0"/>
+        <w:numPr>
+          <w:ilvl w:val="0"/>
+          <w:numId w:val="2"/>
+        </w:numPr>
+        <w:spacing w:line="240" w:lineRule="auto"/>
+        <w:contextualSpacing/>
+      </w:pPr>
+      <w:r>
+        <w:rPr>
+          <w:rFonts w:ascii="Times New Roman" w:eastAsia="Times New Roman" w:hAnsi="Times New Roman" w:cs="Times New Roman"/>
+          <w:sz w:val="24"/>
+          <w:szCs w:val="24"/>
+        </w:rPr>
+        <w:t xml:space="preserve">Initialize: The </w:t>
+      </w:r>
+      <w:proofErr w:type="spellStart"/>
+      <w:r>
+        <w:rPr>
+          <w:rFonts w:ascii="Times New Roman" w:eastAsia="Times New Roman" w:hAnsi="Times New Roman" w:cs="Times New Roman"/>
+          <w:sz w:val="24"/>
+          <w:szCs w:val="24"/>
+        </w:rPr>
+        <w:t>DriveSystem</w:t>
+      </w:r>
+      <w:proofErr w:type="spellEnd"/>
+      <w:r>
+        <w:rPr>
+          <w:rFonts w:ascii="Times New Roman" w:eastAsia="Times New Roman" w:hAnsi="Times New Roman" w:cs="Times New Roman"/>
+          <w:sz w:val="24"/>
+          <w:szCs w:val="24"/>
+        </w:rPr>
+        <w:t xml:space="preserve"> instance, which takes the </w:t>
+      </w:r>
+      <w:proofErr w:type="spellStart"/>
+      <w:r>
+        <w:rPr>
+          <w:rFonts w:ascii="Times New Roman" w:eastAsia="Times New Roman" w:hAnsi="Times New Roman" w:cs="Times New Roman"/>
+          <w:sz w:val="24"/>
+          <w:szCs w:val="24"/>
+        </w:rPr>
+        <w:t>hardwareMap</w:t>
+      </w:r>
+      <w:proofErr w:type="spellEnd"/>
+      <w:r>
+        <w:rPr>
+          <w:rFonts w:ascii="Times New Roman" w:eastAsia="Times New Roman" w:hAnsi="Times New Roman" w:cs="Times New Roman"/>
+          <w:sz w:val="24"/>
+          <w:szCs w:val="24"/>
+        </w:rPr>
+        <w:t xml:space="preserve"> argument</w:t>
+      </w:r>
+    </w:p>
+    <w:p>
+      <w:pPr>
+        <w:widowControl w:val="0"/>
+        <w:numPr>
+          <w:ilvl w:val="0"/>
+          <w:numId w:val="2"/>
+        </w:numPr>
+        <w:spacing w:line="240" w:lineRule="auto"/>
+        <w:contextualSpacing/>
+      </w:pPr>
+      <w:r>
+        <w:rPr>
+          <w:rFonts w:ascii="Times New Roman" w:eastAsia="Times New Roman" w:hAnsi="Times New Roman" w:cs="Times New Roman"/>
+          <w:sz w:val="24"/>
+          <w:szCs w:val="24"/>
+        </w:rPr>
+        <w:t>Arguments:</w:t>
+      </w:r>
+    </w:p>
+    <w:p>
+      <w:pPr>
+        <w:widowControl w:val="0"/>
+        <w:numPr>
+          <w:ilvl w:val="1"/>
+          <w:numId w:val="2"/>
+        </w:numPr>
+        <w:spacing w:line="240" w:lineRule="auto"/>
+        <w:contextualSpacing/>
+      </w:pPr>
+      <w:proofErr w:type="spellStart"/>
+      <w:r>
+        <w:rPr>
+          <w:rFonts w:ascii="Times New Roman" w:eastAsia="Times New Roman" w:hAnsi="Times New Roman" w:cs="Times New Roman"/>
+          <w:sz w:val="24"/>
+          <w:szCs w:val="24"/>
+        </w:rPr>
+        <w:t>HardwareMap</w:t>
+      </w:r>
+      <w:proofErr w:type="spellEnd"/>
+      <w:r>
+        <w:rPr>
+          <w:rFonts w:ascii="Times New Roman" w:eastAsia="Times New Roman" w:hAnsi="Times New Roman" w:cs="Times New Roman"/>
+          <w:sz w:val="24"/>
+          <w:szCs w:val="24"/>
+        </w:rPr>
+        <w:t xml:space="preserve"> </w:t>
+      </w:r>
+      <w:proofErr w:type="spellStart"/>
+      <w:r>
+        <w:rPr>
+          <w:rFonts w:ascii="Times New Roman" w:eastAsia="Times New Roman" w:hAnsi="Times New Roman" w:cs="Times New Roman"/>
+          <w:sz w:val="24"/>
+          <w:szCs w:val="24"/>
+        </w:rPr>
+        <w:t>hardwareMap</w:t>
+      </w:r>
+      <w:proofErr w:type="spellEnd"/>
+    </w:p>
+    <w:p>
+      <w:pPr>
+        <w:widowControl w:val="0"/>
+        <w:numPr>
+          <w:ilvl w:val="2"/>
+          <w:numId w:val="2"/>
+        </w:numPr>
+        <w:spacing w:line="240" w:lineRule="auto"/>
+        <w:ind w:left="3960" w:firstLine="0"/>
+        <w:contextualSpacing/>
+      </w:pPr>
+      <w:r>
+        <w:rPr>
+          <w:rFonts w:ascii="Times New Roman" w:eastAsia="Times New Roman" w:hAnsi="Times New Roman" w:cs="Times New Roman"/>
+          <w:sz w:val="24"/>
+          <w:szCs w:val="24"/>
+        </w:rPr>
+        <w:t>Passed to the drive system object when it is created so it can setup access to the drive motors</w:t>
+      </w:r>
+      <w:bookmarkStart w:id="0" w:name="_GoBack"/>
+      <w:bookmarkEnd w:id="0"/>
     </w:p>
     <w:p>
       <w:pPr>
@@ -653,7 +793,17 @@
           <w:sz w:val="24"/>
           <w:szCs w:val="24"/>
         </w:rPr>
-        <w:t>Orientation: The center line of the field (line of symmetry) has a slope of -1 and intersects the y-axis at the origin, the mountains are in the 1</w:t>
+        <w:t xml:space="preserve">Orientation: The center line of the field (line of symmetry) has a slope of -1 and </w:t>
+      </w:r>
+      <w:r>
+        <w:rPr>
+          <w:rFonts w:ascii="Times New Roman" w:eastAsia="Times New Roman" w:hAnsi="Times New Roman" w:cs="Times New Roman"/>
+          <w:color w:val="222222"/>
+          <w:sz w:val="24"/>
+          <w:szCs w:val="24"/>
+        </w:rPr>
+        <w:lastRenderedPageBreak/>
+        <w:t>intersects the y-axis at the origin, the mountains are in the 1</w:t>
       </w:r>
       <w:r>
         <w:rPr>
@@ -693,8 +843,6 @@
         </w:rPr>
         <w:t xml:space="preserve"> quadrants</w:t>
       </w:r>
-      <w:bookmarkStart w:id="0" w:name="_GoBack"/>
-      <w:bookmarkEnd w:id="0"/>
     </w:p>
     <w:p>
       <w:pPr>
@@ -771,7 +919,6 @@
           <w:sz w:val="24"/>
           <w:szCs w:val="24"/>
         </w:rPr>
-        <w:lastRenderedPageBreak/>
         <w:t xml:space="preserve">Reflected x coordinate = </w:t>
       </w:r>
       <w:r>
@@ -783,6 +930,7 @@
         </w:rPr>
         <w:t>-</w:t>
       </w:r>
+      <w:proofErr w:type="spellStart"/>
       <w:r>
         <w:rPr>
           <w:rFonts w:ascii="Times New Roman" w:eastAsia="Times New Roman" w:hAnsi="Times New Roman" w:cs="Times New Roman"/>
@@ -801,6 +949,7 @@
         </w:rPr>
         <w:t>original</w:t>
       </w:r>
+      <w:proofErr w:type="spellEnd"/>
     </w:p>
     <w:p>
       <w:pPr>
@@ -835,6 +984,7 @@
         </w:rPr>
         <w:t>-</w:t>
       </w:r>
+      <w:proofErr w:type="spellStart"/>
       <w:r>
         <w:rPr>
           <w:rFonts w:ascii="Times New Roman" w:eastAsia="Times New Roman" w:hAnsi="Times New Roman" w:cs="Times New Roman"/>
@@ -852,6 +1002,7 @@
         </w:rPr>
         <w:t>original</w:t>
       </w:r>
+      <w:proofErr w:type="spellEnd"/>
     </w:p>
     <w:p>
       <w:pPr>
@@ -886,6 +1037,7 @@
         </w:rPr>
         <w:t>-</w:t>
       </w:r>
+      <w:proofErr w:type="spellStart"/>
       <w:r>
         <w:rPr>
           <w:rFonts w:ascii="Times New Roman" w:eastAsia="Times New Roman" w:hAnsi="Times New Roman" w:cs="Times New Roman"/>
@@ -903,6 +1055,7 @@
         </w:rPr>
         <w:t>original</w:t>
       </w:r>
+      <w:proofErr w:type="spellEnd"/>
       <w:r>
         <w:rPr>
           <w:rFonts w:ascii="Times New Roman" w:eastAsia="Times New Roman" w:hAnsi="Times New Roman" w:cs="Times New Roman"/>
@@ -1065,7 +1218,25 @@
               <w:sz w:val="24"/>
               <w:szCs w:val="24"/>
             </w:rPr>
-            <w:t xml:space="preserve">, pg </w:t>
+            <w:t xml:space="preserve">, </w:t>
+          </w:r>
+          <w:proofErr w:type="spellStart"/>
+          <w:r>
+            <w:rPr>
+              <w:rFonts w:ascii="Times New Roman" w:eastAsia="Times New Roman" w:hAnsi="Times New Roman" w:cs="Times New Roman"/>
+              <w:sz w:val="24"/>
+              <w:szCs w:val="24"/>
+            </w:rPr>
+            <w:t>pg</w:t>
+          </w:r>
+          <w:proofErr w:type="spellEnd"/>
+          <w:r>
+            <w:rPr>
+              <w:rFonts w:ascii="Times New Roman" w:eastAsia="Times New Roman" w:hAnsi="Times New Roman" w:cs="Times New Roman"/>
+              <w:sz w:val="24"/>
+              <w:szCs w:val="24"/>
+            </w:rPr>
+            <w:t xml:space="preserve"> </w:t>
           </w:r>
           <w:r>
             <w:fldChar w:fldCharType="begin"/>
@@ -1080,7 +1251,7 @@
             <w:rPr>
               <w:noProof/>
             </w:rPr>
-            <w:t>1</w:t>
+            <w:t>2</w:t>
           </w:r>
           <w:r>
             <w:fldChar w:fldCharType="end"/>
@@ -1182,6 +1353,7 @@
           </w:tcMar>
         </w:tcPr>
         <w:p>
+          <w:proofErr w:type="spellStart"/>
           <w:r>
             <w:rPr>
               <w:rFonts w:ascii="Times New Roman" w:eastAsia="Times New Roman" w:hAnsi="Times New Roman" w:cs="Times New Roman"/>
@@ -1214,6 +1386,7 @@
             </w:rPr>
             <w:t>Navigation</w:t>
           </w:r>
+          <w:proofErr w:type="spellEnd"/>
         </w:p>
         <w:p>
           <w:r>

</xml_diff>